<commit_message>
feat(integer-pointers): update doc with git screenshot
</commit_message>
<xml_diff>
--- a/Critical Thinking.docx
+++ b/Critical Thinking.docx
@@ -141,7 +141,7 @@
         <w:jc w:val="center"/>
       </w:pPr>
       <w:r>
-        <w:t xml:space="preserve">Computer Science, Colorado State University - Global Campus </w:t>
+        <w:t>Computer Science, Colorado State University - Global Campus</w:t>
       </w:r>
     </w:p>
     <w:p>
@@ -2415,12 +2415,42 @@
           <w:lang w:val="en-US"/>
         </w:rPr>
       </w:pPr>
-      <w:r>
-        <w:rPr>
-          <w:b/>
-          <w:bCs/>
-          <w:lang w:val="en-US"/>
-        </w:rPr>
+    </w:p>
+    <w:p>
+      <w:pPr>
+        <w:rPr>
+          <w:b/>
+          <w:bCs/>
+          <w:lang w:val="en-US"/>
+        </w:rPr>
+      </w:pPr>
+    </w:p>
+    <w:p>
+      <w:pPr>
+        <w:rPr>
+          <w:b/>
+          <w:bCs/>
+          <w:lang w:val="en-US"/>
+        </w:rPr>
+      </w:pPr>
+    </w:p>
+    <w:p>
+      <w:pPr>
+        <w:rPr>
+          <w:b/>
+          <w:bCs/>
+          <w:noProof/>
+          <w:lang w:val="en-US"/>
+          <w14:ligatures w14:val="standardContextual"/>
+        </w:rPr>
+      </w:pPr>
+      <w:r>
+        <w:rPr>
+          <w:b/>
+          <w:bCs/>
+          <w:lang w:val="en-US"/>
+        </w:rPr>
+        <w:lastRenderedPageBreak/>
         <w:t>Git Repository Image: Git Branch = Main</w:t>
       </w:r>
       <w:bookmarkStart w:id="3" w:name="_Hlk164944920"/>
@@ -2432,14 +2462,6 @@
         </w:rPr>
         <w:t xml:space="preserve"> - </w:t>
       </w:r>
-      <w:r>
-        <w:rPr>
-          <w:b/>
-          <w:bCs/>
-          <w:lang w:val="en-US"/>
-        </w:rPr>
-        <w:t>https://github.com/victor-csu</w:t>
-      </w:r>
       <w:bookmarkEnd w:id="3"/>
       <w:r>
         <w:rPr>
@@ -2447,49 +2469,94 @@
           <w:bCs/>
           <w:lang w:val="en-US"/>
         </w:rPr>
-        <w:t>/</w:t>
+        <w:fldChar w:fldCharType="begin"/>
+      </w:r>
+      <w:r>
+        <w:rPr>
+          <w:b/>
+          <w:bCs/>
+          <w:lang w:val="en-US"/>
+        </w:rPr>
+        <w:instrText>HYPERLINK "</w:instrText>
+      </w:r>
+      <w:r>
+        <w:rPr>
+          <w:b/>
+          <w:bCs/>
+          <w:lang w:val="en-US"/>
+        </w:rPr>
+        <w:instrText>https://github.com/victor-csu/CSC450-Module-</w:instrText>
+      </w:r>
+      <w:r>
+        <w:rPr>
+          <w:b/>
+          <w:bCs/>
+          <w:lang w:val="en-US"/>
+        </w:rPr>
+        <w:instrText>Three</w:instrText>
+      </w:r>
+      <w:r>
+        <w:rPr>
+          <w:b/>
+          <w:bCs/>
+          <w:lang w:val="en-US"/>
+        </w:rPr>
+        <w:instrText>-Critical-Thinking/tree/main</w:instrText>
+      </w:r>
+      <w:r>
+        <w:rPr>
+          <w:b/>
+          <w:bCs/>
+          <w:lang w:val="en-US"/>
+        </w:rPr>
+        <w:instrText>"</w:instrText>
+      </w:r>
+      <w:r>
+        <w:rPr>
+          <w:b/>
+          <w:bCs/>
+          <w:lang w:val="en-US"/>
+        </w:rPr>
+        <w:fldChar w:fldCharType="separate"/>
+      </w:r>
+      <w:r>
+        <w:rPr>
+          <w:rStyle w:val="Hyperlink"/>
+          <w:b/>
+          <w:bCs/>
+          <w:lang w:val="en-US"/>
+        </w:rPr>
+        <w:t>https://github.com/victor-csu/</w:t>
       </w:r>
       <w:bookmarkStart w:id="4" w:name="_Hlk164944953"/>
       <w:r>
         <w:rPr>
-          <w:b/>
-          <w:bCs/>
-          <w:lang w:val="en-US"/>
-        </w:rPr>
-        <w:t>CSC450-</w:t>
-      </w:r>
-      <w:r>
-        <w:rPr>
-          <w:b/>
-          <w:bCs/>
-          <w:lang w:val="en-US"/>
-        </w:rPr>
-        <w:t>Module-</w:t>
-      </w:r>
-      <w:r>
-        <w:rPr>
-          <w:b/>
-          <w:bCs/>
-          <w:lang w:val="en-US"/>
-        </w:rPr>
-        <w:t>T</w:t>
-      </w:r>
-      <w:r>
-        <w:rPr>
-          <w:b/>
-          <w:bCs/>
-          <w:lang w:val="en-US"/>
-        </w:rPr>
-        <w:t>hree</w:t>
-      </w:r>
-      <w:r>
-        <w:rPr>
-          <w:b/>
-          <w:bCs/>
-          <w:lang w:val="en-US"/>
-        </w:rPr>
-        <w:t>-Critical-Thinking/tree/main</w:t>
-      </w:r>
+          <w:rStyle w:val="Hyperlink"/>
+          <w:b/>
+          <w:bCs/>
+          <w:lang w:val="en-US"/>
+        </w:rPr>
+        <w:t>CSC450-Module-Three-Critical-Thinking/tree/main</w:t>
+      </w:r>
+      <w:bookmarkEnd w:id="4"/>
+      <w:r>
+        <w:rPr>
+          <w:b/>
+          <w:bCs/>
+          <w:lang w:val="en-US"/>
+        </w:rPr>
+        <w:fldChar w:fldCharType="end"/>
+      </w:r>
+      <w:bookmarkStart w:id="5" w:name="_Hlk164449494"/>
+    </w:p>
+    <w:p>
+      <w:pPr>
+        <w:rPr>
+          <w:b/>
+          <w:bCs/>
+          <w:lang w:val="en-US"/>
+        </w:rPr>
+      </w:pPr>
       <w:r>
         <w:rPr>
           <w:b/>
@@ -2498,12 +2565,11 @@
           <w:lang w:val="en-US"/>
           <w14:ligatures w14:val="standardContextual"/>
         </w:rPr>
-        <w:lastRenderedPageBreak/>
         <w:drawing>
-          <wp:inline distT="0" distB="0" distL="0" distR="0" wp14:anchorId="2EDB3810" wp14:editId="669E131D">
-            <wp:extent cx="5943600" cy="2995930"/>
-            <wp:effectExtent l="0" t="0" r="0" b="1270"/>
-            <wp:docPr id="1019032979" name="Picture 2"/>
+          <wp:inline distT="0" distB="0" distL="0" distR="0" wp14:anchorId="576EE5EE" wp14:editId="4389CA4C">
+            <wp:extent cx="5943600" cy="2547620"/>
+            <wp:effectExtent l="0" t="0" r="0" b="5080"/>
+            <wp:docPr id="1154582431" name="Picture 1"/>
             <wp:cNvGraphicFramePr>
               <a:graphicFrameLocks xmlns:a="http://schemas.openxmlformats.org/drawingml/2006/main" noChangeAspect="1"/>
             </wp:cNvGraphicFramePr>
@@ -2511,7 +2577,7 @@
               <a:graphicData uri="http://schemas.openxmlformats.org/drawingml/2006/picture">
                 <pic:pic xmlns:pic="http://schemas.openxmlformats.org/drawingml/2006/picture">
                   <pic:nvPicPr>
-                    <pic:cNvPr id="1019032979" name="Picture 1019032979"/>
+                    <pic:cNvPr id="1154582431" name="Picture 1154582431"/>
                     <pic:cNvPicPr/>
                   </pic:nvPicPr>
                   <pic:blipFill>
@@ -2529,7 +2595,7 @@
                   <pic:spPr>
                     <a:xfrm>
                       <a:off x="0" y="0"/>
-                      <a:ext cx="5943600" cy="2995930"/>
+                      <a:ext cx="5943600" cy="2547620"/>
                     </a:xfrm>
                     <a:prstGeom prst="rect">
                       <a:avLst/>
@@ -2541,8 +2607,15 @@
           </wp:inline>
         </w:drawing>
       </w:r>
-      <w:bookmarkStart w:id="5" w:name="_Hlk164449494"/>
-      <w:bookmarkEnd w:id="4"/>
+    </w:p>
+    <w:p>
+      <w:pPr>
+        <w:rPr>
+          <w:b/>
+          <w:bCs/>
+          <w:lang w:val="en-US"/>
+        </w:rPr>
+      </w:pPr>
       <w:r>
         <w:rPr>
           <w:b/>
@@ -2716,15 +2789,6 @@
       <w:pPr>
         <w:rPr>
           <w:lang w:val="en-US"/>
-        </w:rPr>
-      </w:pPr>
-    </w:p>
-    <w:p>
-      <w:pPr>
-        <w:shd w:val="clear" w:color="auto" w:fill="FFFFFF"/>
-        <w:jc w:val="center"/>
-        <w:rPr>
-          <w:color w:val="000000"/>
         </w:rPr>
       </w:pPr>
     </w:p>
@@ -3989,6 +4053,7 @@
   <w:style w:type="character" w:default="1" w:styleId="DefaultParagraphFont">
     <w:name w:val="Default Paragraph Font"/>
     <w:uiPriority w:val="1"/>
+    <w:semiHidden/>
     <w:unhideWhenUsed/>
   </w:style>
   <w:style w:type="table" w:default="1" w:styleId="TableNormal">

</xml_diff>